<commit_message>
Workshop 7 - Documentation (removed reference to fight.cpp/.h)
</commit_message>
<xml_diff>
--- a/WS07/Workshop07.docx
+++ b/WS07/Workshop07.docx
@@ -10231,12 +10231,7 @@
     </w:p>
     <w:p>
       <w:r>
-        <w:t>Answer the following questions and</w:t>
-      </w:r>
-      <w:bookmarkStart w:id="2" w:name="_GoBack"/>
-      <w:bookmarkEnd w:id="2"/>
-      <w:r>
-        <w:t xml:space="preserve"> place them in a file called reflect.txt.</w:t>
+        <w:t>Answer the following questions and place them in a file called reflect.txt.</w:t>
       </w:r>
     </w:p>
     <w:p>
@@ -10933,7 +10928,8 @@
         </w:rPr>
         <w:t xml:space="preserve">, SuperHero.cpp, </w:t>
       </w:r>
-      <w:proofErr w:type="spellStart"/>
+      <w:bookmarkStart w:id="2" w:name="_GoBack"/>
+      <w:bookmarkEnd w:id="2"/>
       <w:r>
         <w:rPr>
           <w:rFonts w:eastAsia="Times New Roman" w:cs="Consolas"/>
@@ -10941,37 +10937,7 @@
           <w:bCs/>
           <w:szCs w:val="24"/>
         </w:rPr>
-        <w:t>fight.h</w:t>
-      </w:r>
-      <w:proofErr w:type="spellEnd"/>
-      <w:r>
-        <w:rPr>
-          <w:rFonts w:eastAsia="Times New Roman" w:cs="Consolas"/>
-          <w:b/>
-          <w:bCs/>
-          <w:szCs w:val="24"/>
-        </w:rPr>
-        <w:t xml:space="preserve">, fight.cpp, </w:t>
-      </w:r>
-      <w:proofErr w:type="gramStart"/>
-      <w:r>
-        <w:rPr>
-          <w:rFonts w:eastAsia="Times New Roman" w:cs="Consolas"/>
-          <w:b/>
-          <w:bCs/>
-          <w:szCs w:val="24"/>
-        </w:rPr>
-        <w:t>w7</w:t>
-      </w:r>
-      <w:proofErr w:type="gramEnd"/>
-      <w:r>
-        <w:rPr>
-          <w:rFonts w:eastAsia="Times New Roman" w:cs="Consolas"/>
-          <w:b/>
-          <w:bCs/>
-          <w:szCs w:val="24"/>
-        </w:rPr>
-        <w:t>_athome.cpp</w:t>
+        <w:t>w7_athome.cpp</w:t>
       </w:r>
       <w:r>
         <w:rPr>
@@ -10987,7 +10953,7 @@
           <w:bCs/>
           <w:szCs w:val="24"/>
         </w:rPr>
-        <w:t xml:space="preserve">Compile and run </w:t>
+        <w:t xml:space="preserve">Compile and run your code and </w:t>
       </w:r>
       <w:r>
         <w:rPr>
@@ -10996,7 +10962,7 @@
           <w:szCs w:val="24"/>
         </w:rPr>
         <w:lastRenderedPageBreak/>
-        <w:t>your code and make sure everything works properly. T</w:t>
+        <w:t>make sure everything works properly. T</w:t>
       </w:r>
       <w:r>
         <w:rPr>

</xml_diff>